<commit_message>
#126: added Glossary reference to all docs
</commit_message>
<xml_diff>
--- a/docs/buscs_bestalloc.docx
+++ b/docs/buscs_bestalloc.docx
@@ -4,7 +4,7 @@
   <w:body>
     <w:p>
       <w:pPr>
-        <w:pStyle w:val="a3"/>
+        <w:pStyle w:val="Title"/>
         <w:jc w:val="right"/>
         <w:rPr>
           <w:lang w:val="ru-RU"/>
@@ -19,7 +19,7 @@
     </w:p>
     <w:p>
       <w:pPr>
-        <w:pStyle w:val="a3"/>
+        <w:pStyle w:val="Title"/>
         <w:jc w:val="right"/>
       </w:pPr>
       <w:r>
@@ -40,13 +40,13 @@
     </w:p>
     <w:p>
       <w:pPr>
-        <w:pStyle w:val="a3"/>
+        <w:pStyle w:val="Title"/>
         <w:jc w:val="right"/>
       </w:pPr>
     </w:p>
     <w:p>
       <w:pPr>
-        <w:pStyle w:val="a3"/>
+        <w:pStyle w:val="Title"/>
         <w:jc w:val="right"/>
         <w:rPr>
           <w:sz w:val="28"/>
@@ -68,7 +68,7 @@
     </w:p>
     <w:p>
       <w:pPr>
-        <w:pStyle w:val="a3"/>
+        <w:pStyle w:val="Title"/>
         <w:rPr>
           <w:sz w:val="28"/>
         </w:rPr>
@@ -169,7 +169,7 @@
     </w:p>
     <w:p>
       <w:pPr>
-        <w:pStyle w:val="a3"/>
+        <w:pStyle w:val="Title"/>
       </w:pPr>
       <w:r>
         <w:rPr>
@@ -487,7 +487,7 @@
     <w:p/>
     <w:p>
       <w:pPr>
-        <w:pStyle w:val="a3"/>
+        <w:pStyle w:val="Title"/>
       </w:pPr>
       <w:r>
         <w:br w:type="page"/>
@@ -502,7 +502,7 @@
     </w:p>
     <w:p>
       <w:pPr>
-        <w:pStyle w:val="10"/>
+        <w:pStyle w:val="TOC1"/>
         <w:tabs>
           <w:tab w:val="left" w:pos="432"/>
         </w:tabs>
@@ -511,7 +511,6 @@
           <w:noProof/>
           <w:sz w:val="22"/>
           <w:szCs w:val="22"/>
-          <w:lang w:val="ru-RU" w:eastAsia="ru-RU"/>
         </w:rPr>
       </w:pPr>
       <w:r>
@@ -523,6 +522,8 @@
       <w:r>
         <w:fldChar w:fldCharType="separate"/>
       </w:r>
+      <w:bookmarkStart w:id="0" w:name="_GoBack"/>
+      <w:bookmarkEnd w:id="0"/>
       <w:r>
         <w:rPr>
           <w:noProof/>
@@ -535,7 +536,6 @@
           <w:noProof/>
           <w:sz w:val="22"/>
           <w:szCs w:val="22"/>
-          <w:lang w:val="ru-RU" w:eastAsia="ru-RU"/>
         </w:rPr>
         <w:tab/>
       </w:r>
@@ -562,7 +562,7 @@
         <w:rPr>
           <w:noProof/>
         </w:rPr>
-        <w:instrText xml:space="preserve"> PAGEREF _Toc381299431 \h </w:instrText>
+        <w:instrText xml:space="preserve"> PAGEREF _Toc381384715 \h </w:instrText>
       </w:r>
       <w:r>
         <w:rPr>
@@ -590,7 +590,7 @@
     </w:p>
     <w:p>
       <w:pPr>
-        <w:pStyle w:val="20"/>
+        <w:pStyle w:val="TOC2"/>
         <w:tabs>
           <w:tab w:val="left" w:pos="1000"/>
         </w:tabs>
@@ -599,7 +599,6 @@
           <w:noProof/>
           <w:sz w:val="22"/>
           <w:szCs w:val="22"/>
-          <w:lang w:val="ru-RU" w:eastAsia="ru-RU"/>
         </w:rPr>
       </w:pPr>
       <w:r>
@@ -614,7 +613,6 @@
           <w:noProof/>
           <w:sz w:val="22"/>
           <w:szCs w:val="22"/>
-          <w:lang w:val="ru-RU" w:eastAsia="ru-RU"/>
         </w:rPr>
         <w:tab/>
       </w:r>
@@ -641,7 +639,7 @@
         <w:rPr>
           <w:noProof/>
         </w:rPr>
-        <w:instrText xml:space="preserve"> PAGEREF _Toc381299432 \h </w:instrText>
+        <w:instrText xml:space="preserve"> PAGEREF _Toc381384716 \h </w:instrText>
       </w:r>
       <w:r>
         <w:rPr>
@@ -669,7 +667,7 @@
     </w:p>
     <w:p>
       <w:pPr>
-        <w:pStyle w:val="20"/>
+        <w:pStyle w:val="TOC2"/>
         <w:tabs>
           <w:tab w:val="left" w:pos="1000"/>
         </w:tabs>
@@ -678,7 +676,6 @@
           <w:noProof/>
           <w:sz w:val="22"/>
           <w:szCs w:val="22"/>
-          <w:lang w:val="ru-RU" w:eastAsia="ru-RU"/>
         </w:rPr>
       </w:pPr>
       <w:r>
@@ -693,7 +690,6 @@
           <w:noProof/>
           <w:sz w:val="22"/>
           <w:szCs w:val="22"/>
-          <w:lang w:val="ru-RU" w:eastAsia="ru-RU"/>
         </w:rPr>
         <w:tab/>
       </w:r>
@@ -720,7 +716,7 @@
         <w:rPr>
           <w:noProof/>
         </w:rPr>
-        <w:instrText xml:space="preserve"> PAGEREF _Toc381299433 \h </w:instrText>
+        <w:instrText xml:space="preserve"> PAGEREF _Toc381384717 \h </w:instrText>
       </w:r>
       <w:r>
         <w:rPr>
@@ -748,7 +744,7 @@
     </w:p>
     <w:p>
       <w:pPr>
-        <w:pStyle w:val="20"/>
+        <w:pStyle w:val="TOC2"/>
         <w:tabs>
           <w:tab w:val="left" w:pos="1000"/>
         </w:tabs>
@@ -757,7 +753,6 @@
           <w:noProof/>
           <w:sz w:val="22"/>
           <w:szCs w:val="22"/>
-          <w:lang w:val="ru-RU" w:eastAsia="ru-RU"/>
         </w:rPr>
       </w:pPr>
       <w:r>
@@ -772,7 +767,6 @@
           <w:noProof/>
           <w:sz w:val="22"/>
           <w:szCs w:val="22"/>
-          <w:lang w:val="ru-RU" w:eastAsia="ru-RU"/>
         </w:rPr>
         <w:tab/>
       </w:r>
@@ -799,7 +793,7 @@
         <w:rPr>
           <w:noProof/>
         </w:rPr>
-        <w:instrText xml:space="preserve"> PAGEREF _Toc381299434 \h </w:instrText>
+        <w:instrText xml:space="preserve"> PAGEREF _Toc381384718 \h </w:instrText>
       </w:r>
       <w:r>
         <w:rPr>
@@ -827,7 +821,7 @@
     </w:p>
     <w:p>
       <w:pPr>
-        <w:pStyle w:val="20"/>
+        <w:pStyle w:val="TOC2"/>
         <w:tabs>
           <w:tab w:val="left" w:pos="1000"/>
         </w:tabs>
@@ -836,7 +830,6 @@
           <w:noProof/>
           <w:sz w:val="22"/>
           <w:szCs w:val="22"/>
-          <w:lang w:val="ru-RU" w:eastAsia="ru-RU"/>
         </w:rPr>
       </w:pPr>
       <w:r>
@@ -851,7 +844,6 @@
           <w:noProof/>
           <w:sz w:val="22"/>
           <w:szCs w:val="22"/>
-          <w:lang w:val="ru-RU" w:eastAsia="ru-RU"/>
         </w:rPr>
         <w:tab/>
       </w:r>
@@ -878,7 +870,7 @@
         <w:rPr>
           <w:noProof/>
         </w:rPr>
-        <w:instrText xml:space="preserve"> PAGEREF _Toc381299435 \h </w:instrText>
+        <w:instrText xml:space="preserve"> PAGEREF _Toc381384719 \h </w:instrText>
       </w:r>
       <w:r>
         <w:rPr>
@@ -906,7 +898,7 @@
     </w:p>
     <w:p>
       <w:pPr>
-        <w:pStyle w:val="10"/>
+        <w:pStyle w:val="TOC1"/>
         <w:tabs>
           <w:tab w:val="left" w:pos="432"/>
         </w:tabs>
@@ -915,7 +907,6 @@
           <w:noProof/>
           <w:sz w:val="22"/>
           <w:szCs w:val="22"/>
-          <w:lang w:val="ru-RU" w:eastAsia="ru-RU"/>
         </w:rPr>
       </w:pPr>
       <w:r>
@@ -930,7 +921,6 @@
           <w:noProof/>
           <w:sz w:val="22"/>
           <w:szCs w:val="22"/>
-          <w:lang w:val="ru-RU" w:eastAsia="ru-RU"/>
         </w:rPr>
         <w:tab/>
       </w:r>
@@ -957,7 +947,7 @@
         <w:rPr>
           <w:noProof/>
         </w:rPr>
-        <w:instrText xml:space="preserve"> PAGEREF _Toc381299436 \h </w:instrText>
+        <w:instrText xml:space="preserve"> PAGEREF _Toc381384720 \h </w:instrText>
       </w:r>
       <w:r>
         <w:rPr>
@@ -985,7 +975,7 @@
     </w:p>
     <w:p>
       <w:pPr>
-        <w:pStyle w:val="10"/>
+        <w:pStyle w:val="TOC1"/>
         <w:tabs>
           <w:tab w:val="left" w:pos="432"/>
         </w:tabs>
@@ -994,7 +984,6 @@
           <w:noProof/>
           <w:sz w:val="22"/>
           <w:szCs w:val="22"/>
-          <w:lang w:val="ru-RU" w:eastAsia="ru-RU"/>
         </w:rPr>
       </w:pPr>
       <w:r>
@@ -1010,7 +999,6 @@
           <w:noProof/>
           <w:sz w:val="22"/>
           <w:szCs w:val="22"/>
-          <w:lang w:val="ru-RU" w:eastAsia="ru-RU"/>
         </w:rPr>
         <w:tab/>
       </w:r>
@@ -1037,7 +1025,7 @@
         <w:rPr>
           <w:noProof/>
         </w:rPr>
-        <w:instrText xml:space="preserve"> PAGEREF _Toc381299437 \h </w:instrText>
+        <w:instrText xml:space="preserve"> PAGEREF _Toc381384721 \h </w:instrText>
       </w:r>
       <w:r>
         <w:rPr>
@@ -1065,7 +1053,7 @@
     </w:p>
     <w:p>
       <w:pPr>
-        <w:pStyle w:val="10"/>
+        <w:pStyle w:val="TOC1"/>
         <w:tabs>
           <w:tab w:val="left" w:pos="432"/>
         </w:tabs>
@@ -1074,7 +1062,6 @@
           <w:noProof/>
           <w:sz w:val="22"/>
           <w:szCs w:val="22"/>
-          <w:lang w:val="ru-RU" w:eastAsia="ru-RU"/>
         </w:rPr>
       </w:pPr>
       <w:r>
@@ -1089,7 +1076,6 @@
           <w:noProof/>
           <w:sz w:val="22"/>
           <w:szCs w:val="22"/>
-          <w:lang w:val="ru-RU" w:eastAsia="ru-RU"/>
         </w:rPr>
         <w:tab/>
       </w:r>
@@ -1116,7 +1102,7 @@
         <w:rPr>
           <w:noProof/>
         </w:rPr>
-        <w:instrText xml:space="preserve"> PAGEREF _Toc381299438 \h </w:instrText>
+        <w:instrText xml:space="preserve"> PAGEREF _Toc381384722 \h </w:instrText>
       </w:r>
       <w:r>
         <w:rPr>
@@ -1144,7 +1130,7 @@
     </w:p>
     <w:p>
       <w:pPr>
-        <w:pStyle w:val="10"/>
+        <w:pStyle w:val="TOC1"/>
         <w:tabs>
           <w:tab w:val="left" w:pos="432"/>
         </w:tabs>
@@ -1153,7 +1139,6 @@
           <w:noProof/>
           <w:sz w:val="22"/>
           <w:szCs w:val="22"/>
-          <w:lang w:val="ru-RU" w:eastAsia="ru-RU"/>
         </w:rPr>
       </w:pPr>
       <w:r>
@@ -1168,7 +1153,6 @@
           <w:noProof/>
           <w:sz w:val="22"/>
           <w:szCs w:val="22"/>
-          <w:lang w:val="ru-RU" w:eastAsia="ru-RU"/>
         </w:rPr>
         <w:tab/>
       </w:r>
@@ -1195,7 +1179,7 @@
         <w:rPr>
           <w:noProof/>
         </w:rPr>
-        <w:instrText xml:space="preserve"> PAGEREF _Toc381299439 \h </w:instrText>
+        <w:instrText xml:space="preserve"> PAGEREF _Toc381384723 \h </w:instrText>
       </w:r>
       <w:r>
         <w:rPr>
@@ -1223,7 +1207,7 @@
     </w:p>
     <w:p>
       <w:pPr>
-        <w:pStyle w:val="a3"/>
+        <w:pStyle w:val="Title"/>
       </w:pPr>
       <w:r>
         <w:fldChar w:fldCharType="end"/>
@@ -1244,33 +1228,33 @@
     </w:p>
     <w:p>
       <w:pPr>
-        <w:pStyle w:val="1"/>
-      </w:pPr>
-      <w:bookmarkStart w:id="0" w:name="_Toc381299431"/>
+        <w:pStyle w:val="Heading1"/>
+      </w:pPr>
+      <w:bookmarkStart w:id="1" w:name="_Toc381384715"/>
       <w:r>
         <w:rPr>
           <w:lang w:val="ru-RU"/>
         </w:rPr>
         <w:t>Введение</w:t>
       </w:r>
-      <w:bookmarkEnd w:id="0"/>
-    </w:p>
-    <w:p>
-      <w:pPr>
-        <w:pStyle w:val="2"/>
-      </w:pPr>
-      <w:bookmarkStart w:id="1" w:name="_Toc381299432"/>
+      <w:bookmarkEnd w:id="1"/>
+    </w:p>
+    <w:p>
+      <w:pPr>
+        <w:pStyle w:val="Heading2"/>
+      </w:pPr>
+      <w:bookmarkStart w:id="2" w:name="_Toc381384716"/>
       <w:r>
         <w:rPr>
           <w:lang w:val="ru-RU"/>
         </w:rPr>
         <w:t>Цель</w:t>
       </w:r>
-      <w:bookmarkEnd w:id="1"/>
-    </w:p>
-    <w:p>
-      <w:pPr>
-        <w:pStyle w:val="a9"/>
+      <w:bookmarkEnd w:id="2"/>
+    </w:p>
+    <w:p>
+      <w:pPr>
+        <w:pStyle w:val="BodyText"/>
         <w:jc w:val="both"/>
         <w:rPr>
           <w:lang w:val="ru-RU"/>
@@ -1285,20 +1269,20 @@
     </w:p>
     <w:p>
       <w:pPr>
-        <w:pStyle w:val="2"/>
-      </w:pPr>
-      <w:bookmarkStart w:id="2" w:name="_Toc381299433"/>
+        <w:pStyle w:val="Heading2"/>
+      </w:pPr>
+      <w:bookmarkStart w:id="3" w:name="_Toc381384717"/>
       <w:r>
         <w:rPr>
           <w:lang w:val="ru-RU"/>
         </w:rPr>
         <w:t>Контекст</w:t>
       </w:r>
-      <w:bookmarkEnd w:id="2"/>
-    </w:p>
-    <w:p>
-      <w:pPr>
-        <w:pStyle w:val="a9"/>
+      <w:bookmarkEnd w:id="3"/>
+    </w:p>
+    <w:p>
+      <w:pPr>
+        <w:pStyle w:val="BodyText"/>
         <w:jc w:val="both"/>
         <w:rPr>
           <w:lang w:val="ru-RU"/>
@@ -1325,75 +1309,123 @@
     </w:p>
     <w:p>
       <w:pPr>
-        <w:pStyle w:val="2"/>
-      </w:pPr>
-      <w:bookmarkStart w:id="3" w:name="_Toc381213803"/>
-      <w:bookmarkStart w:id="4" w:name="_Toc381291082"/>
-      <w:bookmarkStart w:id="5" w:name="_Toc381299434"/>
+        <w:pStyle w:val="Heading2"/>
+      </w:pPr>
+      <w:bookmarkStart w:id="4" w:name="_Toc381213803"/>
+      <w:bookmarkStart w:id="5" w:name="_Toc381291082"/>
+      <w:bookmarkStart w:id="6" w:name="_Toc381384718"/>
       <w:r>
         <w:rPr>
           <w:lang w:val="ru-RU"/>
         </w:rPr>
         <w:t>Определения, акронимы и сокращения</w:t>
       </w:r>
-      <w:bookmarkEnd w:id="3"/>
       <w:bookmarkEnd w:id="4"/>
       <w:bookmarkEnd w:id="5"/>
-    </w:p>
-    <w:p>
-      <w:pPr>
-        <w:pStyle w:val="a9"/>
-      </w:pPr>
-      <w:r>
-        <w:t>TBD</w:t>
-      </w:r>
-    </w:p>
-    <w:p>
-      <w:pPr>
-        <w:pStyle w:val="2"/>
-      </w:pPr>
-      <w:bookmarkStart w:id="6" w:name="_Toc381213804"/>
-      <w:bookmarkStart w:id="7" w:name="_Toc381291083"/>
-      <w:bookmarkStart w:id="8" w:name="_Toc381299435"/>
+      <w:bookmarkEnd w:id="6"/>
+    </w:p>
+    <w:p>
+      <w:pPr>
+        <w:pStyle w:val="TextBody"/>
+        <w:jc w:val="both"/>
+      </w:pPr>
+      <w:bookmarkStart w:id="7" w:name="_Toc381213804"/>
+      <w:bookmarkStart w:id="8" w:name="_Toc381291083"/>
+      <w:r>
+        <w:rPr>
+          <w:lang w:val="ru-RU"/>
+        </w:rPr>
+        <w:t>См</w:t>
+      </w:r>
+      <w:r>
+        <w:t xml:space="preserve">. </w:t>
+      </w:r>
+      <w:r>
+        <w:rPr>
+          <w:lang w:val="ru-RU"/>
+        </w:rPr>
+        <w:t>Глоссарий</w:t>
+      </w:r>
+      <w:r>
+        <w:t xml:space="preserve"> </w:t>
+      </w:r>
+      <w:r>
+        <w:rPr>
+          <w:lang w:val="ru-RU"/>
+        </w:rPr>
+        <w:t>проекта</w:t>
+      </w:r>
+      <w:r>
+        <w:t xml:space="preserve"> (</w:t>
+      </w:r>
+      <w:proofErr w:type="spellStart"/>
+      <w:r>
+        <w:t>BestAlloc</w:t>
+      </w:r>
+      <w:proofErr w:type="spellEnd"/>
+      <w:r>
+        <w:t xml:space="preserve"> Glossary</w:t>
+      </w:r>
+      <w:r>
+        <w:t>)</w:t>
+      </w:r>
+      <w:r>
+        <w:t>.</w:t>
+      </w:r>
+    </w:p>
+    <w:p>
+      <w:pPr>
+        <w:pStyle w:val="Heading2"/>
+      </w:pPr>
+      <w:bookmarkStart w:id="9" w:name="_Toc381384719"/>
       <w:r>
         <w:rPr>
           <w:lang w:val="ru-RU"/>
         </w:rPr>
         <w:t>Ссылки</w:t>
       </w:r>
-      <w:bookmarkEnd w:id="6"/>
       <w:bookmarkEnd w:id="7"/>
       <w:bookmarkEnd w:id="8"/>
-    </w:p>
-    <w:p>
-      <w:pPr>
-        <w:pStyle w:val="a9"/>
-      </w:pPr>
-      <w:r>
-        <w:t>TBD</w:t>
-      </w:r>
-    </w:p>
-    <w:p>
-      <w:pPr>
-        <w:pStyle w:val="a9"/>
-      </w:pPr>
-    </w:p>
-    <w:p>
-      <w:pPr>
-        <w:pStyle w:val="1"/>
-      </w:pPr>
-      <w:bookmarkStart w:id="9" w:name="_Toc381299436"/>
+      <w:bookmarkEnd w:id="9"/>
+    </w:p>
+    <w:p>
+      <w:pPr>
+        <w:pStyle w:val="BodyText"/>
+        <w:rPr>
+          <w:lang w:val="ru-RU"/>
+        </w:rPr>
+      </w:pPr>
+      <w:r>
+        <w:rPr>
+          <w:lang w:val="ru-RU"/>
+        </w:rPr>
+        <w:t>Отсустствуют.</w:t>
+      </w:r>
+    </w:p>
+    <w:p>
+      <w:pPr>
+        <w:pStyle w:val="BodyText"/>
+        <w:rPr>
+          <w:lang w:val="ru-RU"/>
+        </w:rPr>
+      </w:pPr>
+    </w:p>
+    <w:p>
+      <w:pPr>
+        <w:pStyle w:val="Heading1"/>
+      </w:pPr>
+      <w:bookmarkStart w:id="10" w:name="_Toc381384720"/>
       <w:r>
         <w:rPr>
           <w:lang w:val="ru-RU"/>
         </w:rPr>
         <w:t>Описание продукта</w:t>
       </w:r>
-      <w:bookmarkEnd w:id="9"/>
-    </w:p>
-    <w:p>
-      <w:pPr>
-        <w:pStyle w:val="a9"/>
+      <w:bookmarkEnd w:id="10"/>
+    </w:p>
+    <w:p>
+      <w:pPr>
+        <w:pStyle w:val="BodyText"/>
         <w:jc w:val="both"/>
         <w:rPr>
           <w:lang w:val="ru-RU"/>
@@ -1403,24 +1435,12 @@
         <w:rPr>
           <w:lang w:val="ru-RU"/>
         </w:rPr>
-        <w:t>Система</w:t>
-      </w:r>
-      <w:r>
-        <w:rPr>
-          <w:lang w:val="ru-RU"/>
-        </w:rPr>
-        <w:t xml:space="preserve"> анализа эффективности распределения ресурсов между у</w:t>
-      </w:r>
-      <w:r>
-        <w:rPr>
-          <w:lang w:val="ru-RU"/>
-        </w:rPr>
-        <w:t>частниками программных проектов является программным приложением, решающим проблему сложности распределения ресурсов (технологий разработки и сервисов) между участниками проектной команды с учетом их уровня квалификации и личных способностей. Внедренная система будет полностью автоматизировать данный процесс и позволит наглядно отображать результаты распределений.</w:t>
-      </w:r>
-    </w:p>
-    <w:p>
-      <w:pPr>
-        <w:pStyle w:val="a9"/>
+        <w:t>Система анализа эффективности распределения ресурсов между участниками программных проектов является программным приложением, решающим проблему сложности распределения ресурсов (технологий разработки и сервисов) между участниками проектной команды с учетом их уровня квалификации и личных способностей. Внедренная система будет полностью автоматизировать данный процесс и позволит наглядно отображать результаты распределений.</w:t>
+      </w:r>
+    </w:p>
+    <w:p>
+      <w:pPr>
+        <w:pStyle w:val="BodyText"/>
         <w:jc w:val="both"/>
         <w:rPr>
           <w:lang w:val="ru-RU"/>
@@ -1429,23 +1449,23 @@
     </w:p>
     <w:p>
       <w:pPr>
-        <w:pStyle w:val="1"/>
+        <w:pStyle w:val="Heading1"/>
         <w:rPr>
           <w:i/>
         </w:rPr>
       </w:pPr>
-      <w:bookmarkStart w:id="10" w:name="_Toc381299437"/>
+      <w:bookmarkStart w:id="11" w:name="_Toc381384721"/>
       <w:r>
         <w:rPr>
           <w:lang w:val="ru-RU"/>
         </w:rPr>
         <w:t>Бизнес-контекст</w:t>
       </w:r>
-      <w:bookmarkEnd w:id="10"/>
-    </w:p>
-    <w:p>
-      <w:pPr>
-        <w:pStyle w:val="a9"/>
+      <w:bookmarkEnd w:id="11"/>
+    </w:p>
+    <w:p>
+      <w:pPr>
+        <w:pStyle w:val="BodyText"/>
         <w:jc w:val="both"/>
         <w:rPr>
           <w:lang w:val="ru-RU"/>
@@ -1457,9 +1477,11 @@
         </w:rPr>
         <w:t xml:space="preserve">Разрабатываемый продукт предназначен для внутреннего использования менеджерами компании </w:t>
       </w:r>
+      <w:proofErr w:type="spellStart"/>
       <w:r>
         <w:t>BestSoft</w:t>
       </w:r>
+      <w:proofErr w:type="spellEnd"/>
       <w:r>
         <w:rPr>
           <w:lang w:val="ru-RU"/>
@@ -1475,7 +1497,7 @@
     </w:p>
     <w:p>
       <w:pPr>
-        <w:pStyle w:val="a9"/>
+        <w:pStyle w:val="BodyText"/>
         <w:jc w:val="both"/>
         <w:rPr>
           <w:lang w:val="ru-RU"/>
@@ -1490,30 +1512,28 @@
     </w:p>
     <w:p>
       <w:pPr>
-        <w:pStyle w:val="a9"/>
-        <w:rPr>
-          <w:lang w:val="ru-RU"/>
-        </w:rPr>
-      </w:pPr>
-    </w:p>
-    <w:p>
-      <w:pPr>
-        <w:pStyle w:val="1"/>
-      </w:pPr>
-      <w:bookmarkStart w:id="11" w:name="_Toc381299438"/>
+        <w:pStyle w:val="BodyText"/>
+        <w:rPr>
+          <w:lang w:val="ru-RU"/>
+        </w:rPr>
+      </w:pPr>
+    </w:p>
+    <w:p>
+      <w:pPr>
+        <w:pStyle w:val="Heading1"/>
+      </w:pPr>
+      <w:bookmarkStart w:id="12" w:name="_Toc381384722"/>
       <w:r>
         <w:rPr>
           <w:lang w:val="ru-RU"/>
         </w:rPr>
         <w:t>Цели продукта</w:t>
       </w:r>
-      <w:bookmarkStart w:id="12" w:name="_GoBack"/>
-      <w:bookmarkEnd w:id="11"/>
       <w:bookmarkEnd w:id="12"/>
     </w:p>
     <w:p>
       <w:pPr>
-        <w:pStyle w:val="a9"/>
+        <w:pStyle w:val="BodyText"/>
         <w:jc w:val="both"/>
         <w:rPr>
           <w:lang w:val="ru-RU"/>
@@ -1604,7 +1624,7 @@
     </w:p>
     <w:p>
       <w:pPr>
-        <w:pStyle w:val="a9"/>
+        <w:pStyle w:val="BodyText"/>
         <w:spacing w:before="80"/>
         <w:jc w:val="both"/>
         <w:rPr>
@@ -1673,13 +1693,7 @@
           <w:lang w:val="ru-RU"/>
         </w:rPr>
         <w:lastRenderedPageBreak/>
-        <w:t>Риск изменения требований</w:t>
-      </w:r>
-      <w:r>
-        <w:rPr>
-          <w:lang w:val="ru-RU"/>
-        </w:rPr>
-        <w:t>;</w:t>
+        <w:t>Риск изменения требований;</w:t>
       </w:r>
     </w:p>
     <w:p>
@@ -1738,10 +1752,10 @@
     </w:p>
     <w:p>
       <w:pPr>
-        <w:pStyle w:val="1"/>
+        <w:pStyle w:val="Heading1"/>
         <w:jc w:val="both"/>
       </w:pPr>
-      <w:bookmarkStart w:id="13" w:name="_Toc381299439"/>
+      <w:bookmarkStart w:id="13" w:name="_Toc381384723"/>
       <w:r>
         <w:rPr>
           <w:lang w:val="ru-RU"/>
@@ -1752,7 +1766,7 @@
     </w:p>
     <w:p>
       <w:pPr>
-        <w:pStyle w:val="a9"/>
+        <w:pStyle w:val="BodyText"/>
         <w:jc w:val="both"/>
         <w:rPr>
           <w:lang w:val="ru-RU"/>
@@ -1781,13 +1795,7 @@
         <w:rPr>
           <w:lang w:val="ru-RU"/>
         </w:rPr>
-        <w:t>Нацеленность на решение конкретной задачи (задача распределения)</w:t>
-      </w:r>
-      <w:r>
-        <w:rPr>
-          <w:lang w:val="ru-RU"/>
-        </w:rPr>
-        <w:t>;</w:t>
+        <w:t>Нацеленность на решение конкретной задачи (задача распределения);</w:t>
       </w:r>
     </w:p>
     <w:p>
@@ -1847,7 +1855,7 @@
     </w:p>
     <w:p>
       <w:pPr>
-        <w:pStyle w:val="a9"/>
+        <w:pStyle w:val="BodyText"/>
         <w:spacing w:before="80"/>
         <w:jc w:val="both"/>
         <w:rPr>
@@ -1863,7 +1871,7 @@
     </w:p>
     <w:p>
       <w:pPr>
-        <w:pStyle w:val="a9"/>
+        <w:pStyle w:val="BodyText"/>
         <w:rPr>
           <w:lang w:val="ru-RU"/>
         </w:rPr>
@@ -1911,34 +1919,34 @@
 <w:ftr xmlns:wpc="http://schemas.microsoft.com/office/word/2010/wordprocessingCanvas" xmlns:mc="http://schemas.openxmlformats.org/markup-compatibility/2006" xmlns:o="urn:schemas-microsoft-com:office:office" xmlns:r="http://schemas.openxmlformats.org/officeDocument/2006/relationships" xmlns:m="http://schemas.openxmlformats.org/officeDocument/2006/math" xmlns:v="urn:schemas-microsoft-com:vml" xmlns:wp14="http://schemas.microsoft.com/office/word/2010/wordprocessingDrawing" xmlns:wp="http://schemas.openxmlformats.org/drawingml/2006/wordprocessingDrawing" xmlns:w10="urn:schemas-microsoft-com:office:word" xmlns:w="http://schemas.openxmlformats.org/wordprocessingml/2006/main" xmlns:w14="http://schemas.microsoft.com/office/word/2010/wordml" xmlns:wpg="http://schemas.microsoft.com/office/word/2010/wordprocessingGroup" xmlns:wpi="http://schemas.microsoft.com/office/word/2010/wordprocessingInk" xmlns:wne="http://schemas.microsoft.com/office/word/2006/wordml" xmlns:wps="http://schemas.microsoft.com/office/word/2010/wordprocessingShape" mc:Ignorable="w14 wp14">
   <w:p>
     <w:pPr>
-      <w:pStyle w:val="a7"/>
+      <w:pStyle w:val="Footer"/>
       <w:framePr w:wrap="around" w:vAnchor="text" w:hAnchor="margin" w:xAlign="right" w:y="1"/>
       <w:rPr>
-        <w:rStyle w:val="a8"/>
+        <w:rStyle w:val="PageNumber"/>
       </w:rPr>
     </w:pPr>
     <w:r>
       <w:rPr>
-        <w:rStyle w:val="a8"/>
+        <w:rStyle w:val="PageNumber"/>
       </w:rPr>
       <w:fldChar w:fldCharType="begin"/>
     </w:r>
     <w:r>
       <w:rPr>
-        <w:rStyle w:val="a8"/>
+        <w:rStyle w:val="PageNumber"/>
       </w:rPr>
       <w:instrText xml:space="preserve">PAGE  </w:instrText>
     </w:r>
     <w:r>
       <w:rPr>
-        <w:rStyle w:val="a8"/>
+        <w:rStyle w:val="PageNumber"/>
       </w:rPr>
       <w:fldChar w:fldCharType="end"/>
     </w:r>
   </w:p>
   <w:p>
     <w:pPr>
-      <w:pStyle w:val="a7"/>
+      <w:pStyle w:val="Footer"/>
       <w:ind w:right="360"/>
     </w:pPr>
   </w:p>
@@ -2004,7 +2012,15 @@
             <w:jc w:val="center"/>
           </w:pPr>
           <w:r>
-            <w:t xml:space="preserve">@BestSoft, </w:t>
+            <w:t>@</w:t>
+          </w:r>
+          <w:proofErr w:type="spellStart"/>
+          <w:r>
+            <w:t>BestSoft</w:t>
+          </w:r>
+          <w:proofErr w:type="spellEnd"/>
+          <w:r>
+            <w:t xml:space="preserve">, </w:t>
           </w:r>
           <w:r>
             <w:fldChar w:fldCharType="begin"/>
@@ -2041,73 +2057,90 @@
             <w:jc w:val="right"/>
           </w:pPr>
           <w:r>
-            <w:t xml:space="preserve">Page </w:t>
+            <w:rPr>
+              <w:rStyle w:val="PageNumber"/>
+              <w:lang w:val="ru-RU"/>
+            </w:rPr>
+            <w:t xml:space="preserve">Стр. </w:t>
           </w:r>
           <w:r>
             <w:rPr>
-              <w:rStyle w:val="a8"/>
+              <w:rStyle w:val="PageNumber"/>
             </w:rPr>
             <w:fldChar w:fldCharType="begin"/>
           </w:r>
           <w:r>
             <w:rPr>
-              <w:rStyle w:val="a8"/>
+              <w:rStyle w:val="PageNumber"/>
             </w:rPr>
             <w:instrText xml:space="preserve"> PAGE </w:instrText>
           </w:r>
           <w:r>
             <w:rPr>
-              <w:rStyle w:val="a8"/>
+              <w:rStyle w:val="PageNumber"/>
             </w:rPr>
             <w:fldChar w:fldCharType="separate"/>
           </w:r>
           <w:r>
             <w:rPr>
-              <w:rStyle w:val="a8"/>
+              <w:rStyle w:val="PageNumber"/>
               <w:noProof/>
             </w:rPr>
             <w:t>4</w:t>
           </w:r>
           <w:r>
             <w:rPr>
-              <w:rStyle w:val="a8"/>
+              <w:rStyle w:val="PageNumber"/>
             </w:rPr>
             <w:fldChar w:fldCharType="end"/>
           </w:r>
           <w:r>
             <w:rPr>
-              <w:rStyle w:val="a8"/>
+              <w:rStyle w:val="PageNumber"/>
             </w:rPr>
-            <w:t xml:space="preserve"> of </w:t>
+            <w:t xml:space="preserve"> </w:t>
           </w:r>
           <w:r>
             <w:rPr>
-              <w:rStyle w:val="a8"/>
+              <w:rStyle w:val="PageNumber"/>
+              <w:lang w:val="ru-RU"/>
+            </w:rPr>
+            <w:t>из</w:t>
+          </w:r>
+          <w:r>
+            <w:rPr>
+              <w:rStyle w:val="PageNumber"/>
+            </w:rPr>
+            <w:t xml:space="preserve"> </w:t>
+          </w:r>
+          <w:r>
+            <w:rPr>
+              <w:rStyle w:val="PageNumber"/>
             </w:rPr>
             <w:fldChar w:fldCharType="begin"/>
           </w:r>
           <w:r>
             <w:rPr>
-              <w:rStyle w:val="a8"/>
+              <w:rStyle w:val="PageNumber"/>
             </w:rPr>
             <w:instrText xml:space="preserve"> NUMPAGES  \* MERGEFORMAT </w:instrText>
           </w:r>
           <w:r>
             <w:rPr>
-              <w:rStyle w:val="a8"/>
+              <w:rStyle w:val="PageNumber"/>
             </w:rPr>
             <w:fldChar w:fldCharType="separate"/>
           </w:r>
           <w:r>
             <w:rPr>
-              <w:rStyle w:val="a8"/>
+              <w:rStyle w:val="PageNumber"/>
               <w:noProof/>
             </w:rPr>
             <w:t>5</w:t>
           </w:r>
           <w:r>
             <w:rPr>
-              <w:rStyle w:val="a8"/>
+              <w:rStyle w:val="PageNumber"/>
             </w:rPr>
             <w:fldChar w:fldCharType="end"/>
           </w:r>
@@ -2117,7 +2150,7 @@
   </w:tbl>
   <w:p>
     <w:pPr>
-      <w:pStyle w:val="a7"/>
+      <w:pStyle w:val="Footer"/>
     </w:pPr>
   </w:p>
 </w:ftr>
@@ -2127,7 +2160,7 @@
 <w:ftr xmlns:wpc="http://schemas.microsoft.com/office/word/2010/wordprocessingCanvas" xmlns:mc="http://schemas.openxmlformats.org/markup-compatibility/2006" xmlns:o="urn:schemas-microsoft-com:office:office" xmlns:r="http://schemas.openxmlformats.org/officeDocument/2006/relationships" xmlns:m="http://schemas.openxmlformats.org/officeDocument/2006/math" xmlns:v="urn:schemas-microsoft-com:vml" xmlns:wp14="http://schemas.microsoft.com/office/word/2010/wordprocessingDrawing" xmlns:wp="http://schemas.openxmlformats.org/drawingml/2006/wordprocessingDrawing" xmlns:w10="urn:schemas-microsoft-com:office:word" xmlns:w="http://schemas.openxmlformats.org/wordprocessingml/2006/main" xmlns:w14="http://schemas.microsoft.com/office/word/2010/wordml" xmlns:wpg="http://schemas.microsoft.com/office/word/2010/wordprocessingGroup" xmlns:wpi="http://schemas.microsoft.com/office/word/2010/wordprocessingInk" xmlns:wne="http://schemas.microsoft.com/office/word/2006/wordml" xmlns:wps="http://schemas.microsoft.com/office/word/2010/wordprocessingShape" mc:Ignorable="w14 wp14">
   <w:p>
     <w:pPr>
-      <w:pStyle w:val="a7"/>
+      <w:pStyle w:val="Footer"/>
     </w:pPr>
   </w:p>
 </w:ftr>
@@ -2189,13 +2222,23 @@
         <w:sz w:val="36"/>
       </w:rPr>
     </w:pPr>
+    <w:proofErr w:type="spellStart"/>
     <w:r>
       <w:rPr>
         <w:rFonts w:ascii="Arial" w:hAnsi="Arial"/>
         <w:b/>
         <w:sz w:val="36"/>
       </w:rPr>
-      <w:t xml:space="preserve">BestSoft, </w:t>
+      <w:t>BestSoft</w:t>
+    </w:r>
+    <w:proofErr w:type="spellEnd"/>
+    <w:r>
+      <w:rPr>
+        <w:rFonts w:ascii="Arial" w:hAnsi="Arial"/>
+        <w:b/>
+        <w:sz w:val="36"/>
+      </w:rPr>
+      <w:t xml:space="preserve">, </w:t>
     </w:r>
     <w:proofErr w:type="spellStart"/>
     <w:r>
@@ -2221,7 +2264,7 @@
   </w:p>
   <w:p>
     <w:pPr>
-      <w:pStyle w:val="a6"/>
+      <w:pStyle w:val="Header"/>
     </w:pPr>
   </w:p>
 </w:hdr>
@@ -2388,7 +2431,7 @@
   </w:tbl>
   <w:p>
     <w:pPr>
-      <w:pStyle w:val="a6"/>
+      <w:pStyle w:val="Header"/>
     </w:pPr>
   </w:p>
 </w:hdr>
@@ -2398,7 +2441,7 @@
 <w:hdr xmlns:wpc="http://schemas.microsoft.com/office/word/2010/wordprocessingCanvas" xmlns:mc="http://schemas.openxmlformats.org/markup-compatibility/2006" xmlns:o="urn:schemas-microsoft-com:office:office" xmlns:r="http://schemas.openxmlformats.org/officeDocument/2006/relationships" xmlns:m="http://schemas.openxmlformats.org/officeDocument/2006/math" xmlns:v="urn:schemas-microsoft-com:vml" xmlns:wp14="http://schemas.microsoft.com/office/word/2010/wordprocessingDrawing" xmlns:wp="http://schemas.openxmlformats.org/drawingml/2006/wordprocessingDrawing" xmlns:w10="urn:schemas-microsoft-com:office:word" xmlns:w="http://schemas.openxmlformats.org/wordprocessingml/2006/main" xmlns:w14="http://schemas.microsoft.com/office/word/2010/wordml" xmlns:wpg="http://schemas.microsoft.com/office/word/2010/wordprocessingGroup" xmlns:wpi="http://schemas.microsoft.com/office/word/2010/wordprocessingInk" xmlns:wne="http://schemas.microsoft.com/office/word/2006/wordml" xmlns:wps="http://schemas.microsoft.com/office/word/2010/wordprocessingShape" mc:Ignorable="w14 wp14">
   <w:p>
     <w:pPr>
-      <w:pStyle w:val="a6"/>
+      <w:pStyle w:val="Header"/>
     </w:pPr>
   </w:p>
 </w:hdr>
@@ -2413,7 +2456,7 @@
     <w:lvl w:ilvl="0">
       <w:start w:val="1"/>
       <w:numFmt w:val="decimal"/>
-      <w:pStyle w:val="1"/>
+      <w:pStyle w:val="Heading1"/>
       <w:lvlText w:val="%1."/>
       <w:legacy w:legacy="1" w:legacySpace="144" w:legacyIndent="0"/>
       <w:lvlJc w:val="left"/>
@@ -2421,7 +2464,7 @@
     <w:lvl w:ilvl="1">
       <w:start w:val="1"/>
       <w:numFmt w:val="decimal"/>
-      <w:pStyle w:val="2"/>
+      <w:pStyle w:val="Heading2"/>
       <w:lvlText w:val="%1.%2"/>
       <w:legacy w:legacy="1" w:legacySpace="144" w:legacyIndent="0"/>
       <w:lvlJc w:val="left"/>
@@ -2429,7 +2472,7 @@
     <w:lvl w:ilvl="2">
       <w:start w:val="1"/>
       <w:numFmt w:val="decimal"/>
-      <w:pStyle w:val="3"/>
+      <w:pStyle w:val="Heading3"/>
       <w:lvlText w:val="%1.%2.%3"/>
       <w:legacy w:legacy="1" w:legacySpace="144" w:legacyIndent="0"/>
       <w:lvlJc w:val="left"/>
@@ -2437,7 +2480,7 @@
     <w:lvl w:ilvl="3">
       <w:start w:val="1"/>
       <w:numFmt w:val="decimal"/>
-      <w:pStyle w:val="4"/>
+      <w:pStyle w:val="Heading4"/>
       <w:lvlText w:val="%1.%2.%3.%4"/>
       <w:legacy w:legacy="1" w:legacySpace="144" w:legacyIndent="0"/>
       <w:lvlJc w:val="left"/>
@@ -2445,7 +2488,7 @@
     <w:lvl w:ilvl="4">
       <w:start w:val="1"/>
       <w:numFmt w:val="decimal"/>
-      <w:pStyle w:val="5"/>
+      <w:pStyle w:val="Heading5"/>
       <w:lvlText w:val="%1.%2.%3.%4.%5"/>
       <w:legacy w:legacy="1" w:legacySpace="144" w:legacyIndent="0"/>
       <w:lvlJc w:val="left"/>
@@ -2453,7 +2496,7 @@
     <w:lvl w:ilvl="5">
       <w:start w:val="1"/>
       <w:numFmt w:val="decimal"/>
-      <w:pStyle w:val="6"/>
+      <w:pStyle w:val="Heading6"/>
       <w:lvlText w:val="%1.%2.%3.%4.%5.%6"/>
       <w:legacy w:legacy="1" w:legacySpace="144" w:legacyIndent="0"/>
       <w:lvlJc w:val="left"/>
@@ -2461,7 +2504,7 @@
     <w:lvl w:ilvl="6">
       <w:start w:val="1"/>
       <w:numFmt w:val="decimal"/>
-      <w:pStyle w:val="7"/>
+      <w:pStyle w:val="Heading7"/>
       <w:lvlText w:val="%1.%2.%3.%4.%5.%6.%7"/>
       <w:legacy w:legacy="1" w:legacySpace="144" w:legacyIndent="0"/>
       <w:lvlJc w:val="left"/>
@@ -2469,7 +2512,7 @@
     <w:lvl w:ilvl="7">
       <w:start w:val="1"/>
       <w:numFmt w:val="decimal"/>
-      <w:pStyle w:val="8"/>
+      <w:pStyle w:val="Heading8"/>
       <w:lvlText w:val="%1.%2.%3.%4.%5.%6.%7.%8"/>
       <w:legacy w:legacy="1" w:legacySpace="144" w:legacyIndent="0"/>
       <w:lvlJc w:val="left"/>
@@ -2477,7 +2520,7 @@
     <w:lvl w:ilvl="8">
       <w:start w:val="1"/>
       <w:numFmt w:val="decimal"/>
-      <w:pStyle w:val="9"/>
+      <w:pStyle w:val="Heading9"/>
       <w:lvlText w:val="%1.%2.%3.%4.%5.%6.%7.%8.%9"/>
       <w:legacy w:legacy="1" w:legacySpace="144" w:legacyIndent="0"/>
       <w:lvlJc w:val="left"/>
@@ -3060,15 +3103,6 @@
   </w:num>
   <w:num w:numId="22">
     <w:abstractNumId w:val="7"/>
-    <w:lvlOverride w:ilvl="0"/>
-    <w:lvlOverride w:ilvl="1"/>
-    <w:lvlOverride w:ilvl="2"/>
-    <w:lvlOverride w:ilvl="3"/>
-    <w:lvlOverride w:ilvl="4"/>
-    <w:lvlOverride w:ilvl="5"/>
-    <w:lvlOverride w:ilvl="6"/>
-    <w:lvlOverride w:ilvl="7"/>
-    <w:lvlOverride w:ilvl="8"/>
   </w:num>
 </w:numbering>
 </file>
@@ -3224,7 +3258,7 @@
     <w:lsdException w:name="Bibliography" w:uiPriority="37"/>
     <w:lsdException w:name="TOC Heading" w:uiPriority="39" w:qFormat="1"/>
   </w:latentStyles>
-  <w:style w:type="paragraph" w:default="1" w:styleId="a">
+  <w:style w:type="paragraph" w:default="1" w:styleId="Normal">
     <w:name w:val="Normal"/>
     <w:qFormat/>
     <w:pPr>
@@ -3232,10 +3266,10 @@
       <w:spacing w:line="240" w:lineRule="atLeast"/>
     </w:pPr>
   </w:style>
-  <w:style w:type="paragraph" w:styleId="1">
+  <w:style w:type="paragraph" w:styleId="Heading1">
     <w:name w:val="heading 1"/>
-    <w:basedOn w:val="a"/>
-    <w:next w:val="a"/>
+    <w:basedOn w:val="Normal"/>
+    <w:next w:val="Normal"/>
     <w:qFormat/>
     <w:pPr>
       <w:keepNext/>
@@ -3252,10 +3286,10 @@
       <w:sz w:val="24"/>
     </w:rPr>
   </w:style>
-  <w:style w:type="paragraph" w:styleId="2">
+  <w:style w:type="paragraph" w:styleId="Heading2">
     <w:name w:val="heading 2"/>
-    <w:basedOn w:val="1"/>
-    <w:next w:val="a"/>
+    <w:basedOn w:val="Heading1"/>
+    <w:next w:val="Normal"/>
     <w:qFormat/>
     <w:pPr>
       <w:numPr>
@@ -3267,10 +3301,10 @@
       <w:sz w:val="20"/>
     </w:rPr>
   </w:style>
-  <w:style w:type="paragraph" w:styleId="3">
+  <w:style w:type="paragraph" w:styleId="Heading3">
     <w:name w:val="heading 3"/>
-    <w:basedOn w:val="1"/>
-    <w:next w:val="a"/>
+    <w:basedOn w:val="Heading1"/>
+    <w:next w:val="Normal"/>
     <w:qFormat/>
     <w:pPr>
       <w:numPr>
@@ -3284,10 +3318,10 @@
       <w:sz w:val="20"/>
     </w:rPr>
   </w:style>
-  <w:style w:type="paragraph" w:styleId="4">
+  <w:style w:type="paragraph" w:styleId="Heading4">
     <w:name w:val="heading 4"/>
-    <w:basedOn w:val="1"/>
-    <w:next w:val="a"/>
+    <w:basedOn w:val="Heading1"/>
+    <w:next w:val="Normal"/>
     <w:qFormat/>
     <w:pPr>
       <w:numPr>
@@ -3300,10 +3334,10 @@
       <w:sz w:val="20"/>
     </w:rPr>
   </w:style>
-  <w:style w:type="paragraph" w:styleId="5">
+  <w:style w:type="paragraph" w:styleId="Heading5">
     <w:name w:val="heading 5"/>
-    <w:basedOn w:val="a"/>
-    <w:next w:val="a"/>
+    <w:basedOn w:val="Normal"/>
+    <w:next w:val="Normal"/>
     <w:qFormat/>
     <w:pPr>
       <w:numPr>
@@ -3318,10 +3352,10 @@
       <w:sz w:val="22"/>
     </w:rPr>
   </w:style>
-  <w:style w:type="paragraph" w:styleId="6">
+  <w:style w:type="paragraph" w:styleId="Heading6">
     <w:name w:val="heading 6"/>
-    <w:basedOn w:val="a"/>
-    <w:next w:val="a"/>
+    <w:basedOn w:val="Normal"/>
+    <w:next w:val="Normal"/>
     <w:qFormat/>
     <w:pPr>
       <w:numPr>
@@ -3337,10 +3371,10 @@
       <w:sz w:val="22"/>
     </w:rPr>
   </w:style>
-  <w:style w:type="paragraph" w:styleId="7">
+  <w:style w:type="paragraph" w:styleId="Heading7">
     <w:name w:val="heading 7"/>
-    <w:basedOn w:val="a"/>
-    <w:next w:val="a"/>
+    <w:basedOn w:val="Normal"/>
+    <w:next w:val="Normal"/>
     <w:qFormat/>
     <w:pPr>
       <w:numPr>
@@ -3352,10 +3386,10 @@
       <w:outlineLvl w:val="6"/>
     </w:pPr>
   </w:style>
-  <w:style w:type="paragraph" w:styleId="8">
+  <w:style w:type="paragraph" w:styleId="Heading8">
     <w:name w:val="heading 8"/>
-    <w:basedOn w:val="a"/>
-    <w:next w:val="a"/>
+    <w:basedOn w:val="Normal"/>
+    <w:next w:val="Normal"/>
     <w:qFormat/>
     <w:pPr>
       <w:numPr>
@@ -3370,10 +3404,10 @@
       <w:i/>
     </w:rPr>
   </w:style>
-  <w:style w:type="paragraph" w:styleId="9">
+  <w:style w:type="paragraph" w:styleId="Heading9">
     <w:name w:val="heading 9"/>
-    <w:basedOn w:val="a"/>
-    <w:next w:val="a"/>
+    <w:basedOn w:val="Normal"/>
+    <w:next w:val="Normal"/>
     <w:qFormat/>
     <w:pPr>
       <w:numPr>
@@ -3390,13 +3424,13 @@
       <w:sz w:val="18"/>
     </w:rPr>
   </w:style>
-  <w:style w:type="character" w:default="1" w:styleId="a0">
+  <w:style w:type="character" w:default="1" w:styleId="DefaultParagraphFont">
     <w:name w:val="Default Paragraph Font"/>
     <w:uiPriority w:val="1"/>
     <w:semiHidden/>
     <w:unhideWhenUsed/>
   </w:style>
-  <w:style w:type="table" w:default="1" w:styleId="a1">
+  <w:style w:type="table" w:default="1" w:styleId="TableNormal">
     <w:name w:val="Normal Table"/>
     <w:uiPriority w:val="99"/>
     <w:semiHidden/>
@@ -3411,7 +3445,7 @@
       </w:tblCellMar>
     </w:tblPr>
   </w:style>
-  <w:style w:type="numbering" w:default="1" w:styleId="a2">
+  <w:style w:type="numbering" w:default="1" w:styleId="NoList">
     <w:name w:val="No List"/>
     <w:uiPriority w:val="99"/>
     <w:semiHidden/>
@@ -3419,7 +3453,7 @@
   </w:style>
   <w:style w:type="paragraph" w:customStyle="1" w:styleId="Paragraph2">
     <w:name w:val="Paragraph2"/>
-    <w:basedOn w:val="a"/>
+    <w:basedOn w:val="Normal"/>
     <w:pPr>
       <w:spacing w:before="80"/>
       <w:ind w:left="720"/>
@@ -3430,10 +3464,10 @@
       <w:lang w:val="en-AU"/>
     </w:rPr>
   </w:style>
-  <w:style w:type="paragraph" w:styleId="a3">
+  <w:style w:type="paragraph" w:styleId="Title">
     <w:name w:val="Title"/>
-    <w:basedOn w:val="a"/>
-    <w:next w:val="a"/>
+    <w:basedOn w:val="Normal"/>
+    <w:next w:val="Normal"/>
     <w:qFormat/>
     <w:pPr>
       <w:spacing w:line="240" w:lineRule="auto"/>
@@ -3445,9 +3479,9 @@
       <w:sz w:val="36"/>
     </w:rPr>
   </w:style>
-  <w:style w:type="paragraph" w:styleId="a4">
+  <w:style w:type="paragraph" w:styleId="Subtitle">
     <w:name w:val="Subtitle"/>
-    <w:basedOn w:val="a"/>
+    <w:basedOn w:val="Normal"/>
     <w:qFormat/>
     <w:pPr>
       <w:spacing w:after="60"/>
@@ -3460,18 +3494,18 @@
       <w:lang w:val="en-AU"/>
     </w:rPr>
   </w:style>
-  <w:style w:type="paragraph" w:styleId="a5">
+  <w:style w:type="paragraph" w:styleId="NormalIndent">
     <w:name w:val="Normal Indent"/>
-    <w:basedOn w:val="a"/>
+    <w:basedOn w:val="Normal"/>
     <w:semiHidden/>
     <w:pPr>
       <w:ind w:left="900" w:hanging="900"/>
     </w:pPr>
   </w:style>
-  <w:style w:type="paragraph" w:styleId="10">
+  <w:style w:type="paragraph" w:styleId="TOC1">
     <w:name w:val="toc 1"/>
-    <w:basedOn w:val="a"/>
-    <w:next w:val="a"/>
+    <w:basedOn w:val="Normal"/>
+    <w:next w:val="Normal"/>
     <w:uiPriority w:val="39"/>
     <w:pPr>
       <w:tabs>
@@ -3481,10 +3515,10 @@
       <w:ind w:right="720"/>
     </w:pPr>
   </w:style>
-  <w:style w:type="paragraph" w:styleId="20">
+  <w:style w:type="paragraph" w:styleId="TOC2">
     <w:name w:val="toc 2"/>
-    <w:basedOn w:val="a"/>
-    <w:next w:val="a"/>
+    <w:basedOn w:val="Normal"/>
+    <w:next w:val="Normal"/>
     <w:uiPriority w:val="39"/>
     <w:pPr>
       <w:tabs>
@@ -3493,10 +3527,10 @@
       <w:ind w:left="432" w:right="720"/>
     </w:pPr>
   </w:style>
-  <w:style w:type="paragraph" w:styleId="30">
+  <w:style w:type="paragraph" w:styleId="TOC3">
     <w:name w:val="toc 3"/>
-    <w:basedOn w:val="a"/>
-    <w:next w:val="a"/>
+    <w:basedOn w:val="Normal"/>
+    <w:next w:val="Normal"/>
     <w:semiHidden/>
     <w:pPr>
       <w:tabs>
@@ -3506,9 +3540,9 @@
       <w:ind w:left="864"/>
     </w:pPr>
   </w:style>
-  <w:style w:type="paragraph" w:styleId="a6">
+  <w:style w:type="paragraph" w:styleId="Header">
     <w:name w:val="header"/>
-    <w:basedOn w:val="a"/>
+    <w:basedOn w:val="Normal"/>
     <w:semiHidden/>
     <w:pPr>
       <w:tabs>
@@ -3517,9 +3551,9 @@
       </w:tabs>
     </w:pPr>
   </w:style>
-  <w:style w:type="paragraph" w:styleId="a7">
+  <w:style w:type="paragraph" w:styleId="Footer">
     <w:name w:val="footer"/>
-    <w:basedOn w:val="a"/>
+    <w:basedOn w:val="Normal"/>
     <w:semiHidden/>
     <w:pPr>
       <w:tabs>
@@ -3528,21 +3562,21 @@
       </w:tabs>
     </w:pPr>
   </w:style>
-  <w:style w:type="character" w:styleId="a8">
+  <w:style w:type="character" w:styleId="PageNumber">
     <w:name w:val="page number"/>
-    <w:basedOn w:val="a0"/>
+    <w:basedOn w:val="DefaultParagraphFont"/>
     <w:semiHidden/>
   </w:style>
   <w:style w:type="paragraph" w:customStyle="1" w:styleId="Bullet1">
     <w:name w:val="Bullet1"/>
-    <w:basedOn w:val="a"/>
+    <w:basedOn w:val="Normal"/>
     <w:pPr>
       <w:ind w:left="720" w:hanging="432"/>
     </w:pPr>
   </w:style>
   <w:style w:type="paragraph" w:customStyle="1" w:styleId="Bullet2">
     <w:name w:val="Bullet2"/>
-    <w:basedOn w:val="a"/>
+    <w:basedOn w:val="Normal"/>
     <w:pPr>
       <w:ind w:left="1440" w:hanging="360"/>
     </w:pPr>
@@ -3552,16 +3586,16 @@
   </w:style>
   <w:style w:type="paragraph" w:customStyle="1" w:styleId="Tabletext">
     <w:name w:val="Tabletext"/>
-    <w:basedOn w:val="a"/>
+    <w:basedOn w:val="Normal"/>
     <w:pPr>
       <w:keepLines/>
       <w:spacing w:after="120"/>
     </w:pPr>
   </w:style>
-  <w:style w:type="paragraph" w:styleId="a9">
+  <w:style w:type="paragraph" w:styleId="BodyText">
     <w:name w:val="Body Text"/>
-    <w:basedOn w:val="a"/>
-    <w:link w:val="aa"/>
+    <w:basedOn w:val="Normal"/>
+    <w:link w:val="BodyTextChar"/>
     <w:semiHidden/>
     <w:pPr>
       <w:keepLines/>
@@ -3569,9 +3603,9 @@
       <w:ind w:left="720"/>
     </w:pPr>
   </w:style>
-  <w:style w:type="paragraph" w:styleId="ab">
+  <w:style w:type="paragraph" w:styleId="DocumentMap">
     <w:name w:val="Document Map"/>
-    <w:basedOn w:val="a"/>
+    <w:basedOn w:val="Normal"/>
     <w:semiHidden/>
     <w:pPr>
       <w:shd w:val="clear" w:color="auto" w:fill="000080"/>
@@ -3580,18 +3614,18 @@
       <w:rFonts w:ascii="Tahoma" w:hAnsi="Tahoma"/>
     </w:rPr>
   </w:style>
-  <w:style w:type="character" w:styleId="ac">
+  <w:style w:type="character" w:styleId="FootnoteReference">
     <w:name w:val="footnote reference"/>
-    <w:basedOn w:val="a0"/>
+    <w:basedOn w:val="DefaultParagraphFont"/>
     <w:semiHidden/>
     <w:rPr>
       <w:sz w:val="20"/>
       <w:vertAlign w:val="superscript"/>
     </w:rPr>
   </w:style>
-  <w:style w:type="paragraph" w:styleId="ad">
+  <w:style w:type="paragraph" w:styleId="FootnoteText">
     <w:name w:val="footnote text"/>
-    <w:basedOn w:val="a"/>
+    <w:basedOn w:val="Normal"/>
     <w:semiHidden/>
     <w:pPr>
       <w:keepNext/>
@@ -3609,7 +3643,7 @@
   </w:style>
   <w:style w:type="paragraph" w:customStyle="1" w:styleId="MainTitle">
     <w:name w:val="Main Title"/>
-    <w:basedOn w:val="a"/>
+    <w:basedOn w:val="Normal"/>
     <w:pPr>
       <w:spacing w:before="480" w:after="60" w:line="240" w:lineRule="auto"/>
       <w:jc w:val="center"/>
@@ -3623,7 +3657,7 @@
   </w:style>
   <w:style w:type="paragraph" w:customStyle="1" w:styleId="Paragraph1">
     <w:name w:val="Paragraph1"/>
-    <w:basedOn w:val="a"/>
+    <w:basedOn w:val="Normal"/>
     <w:pPr>
       <w:spacing w:before="80" w:line="240" w:lineRule="auto"/>
       <w:jc w:val="both"/>
@@ -3631,7 +3665,7 @@
   </w:style>
   <w:style w:type="paragraph" w:customStyle="1" w:styleId="Paragraph3">
     <w:name w:val="Paragraph3"/>
-    <w:basedOn w:val="a"/>
+    <w:basedOn w:val="Normal"/>
     <w:pPr>
       <w:spacing w:before="80" w:line="240" w:lineRule="auto"/>
       <w:ind w:left="1530"/>
@@ -3640,85 +3674,85 @@
   </w:style>
   <w:style w:type="paragraph" w:customStyle="1" w:styleId="Paragraph4">
     <w:name w:val="Paragraph4"/>
-    <w:basedOn w:val="a"/>
+    <w:basedOn w:val="Normal"/>
     <w:pPr>
       <w:spacing w:before="80" w:line="240" w:lineRule="auto"/>
       <w:ind w:left="2250"/>
       <w:jc w:val="both"/>
     </w:pPr>
   </w:style>
-  <w:style w:type="paragraph" w:styleId="40">
+  <w:style w:type="paragraph" w:styleId="TOC4">
     <w:name w:val="toc 4"/>
-    <w:basedOn w:val="a"/>
-    <w:next w:val="a"/>
+    <w:basedOn w:val="Normal"/>
+    <w:next w:val="Normal"/>
     <w:autoRedefine/>
     <w:semiHidden/>
     <w:pPr>
       <w:ind w:left="600"/>
     </w:pPr>
   </w:style>
-  <w:style w:type="paragraph" w:styleId="50">
+  <w:style w:type="paragraph" w:styleId="TOC5">
     <w:name w:val="toc 5"/>
-    <w:basedOn w:val="a"/>
-    <w:next w:val="a"/>
+    <w:basedOn w:val="Normal"/>
+    <w:next w:val="Normal"/>
     <w:autoRedefine/>
     <w:semiHidden/>
     <w:pPr>
       <w:ind w:left="800"/>
     </w:pPr>
   </w:style>
-  <w:style w:type="paragraph" w:styleId="60">
+  <w:style w:type="paragraph" w:styleId="TOC6">
     <w:name w:val="toc 6"/>
-    <w:basedOn w:val="a"/>
-    <w:next w:val="a"/>
+    <w:basedOn w:val="Normal"/>
+    <w:next w:val="Normal"/>
     <w:autoRedefine/>
     <w:semiHidden/>
     <w:pPr>
       <w:ind w:left="1000"/>
     </w:pPr>
   </w:style>
-  <w:style w:type="paragraph" w:styleId="70">
+  <w:style w:type="paragraph" w:styleId="TOC7">
     <w:name w:val="toc 7"/>
-    <w:basedOn w:val="a"/>
-    <w:next w:val="a"/>
+    <w:basedOn w:val="Normal"/>
+    <w:next w:val="Normal"/>
     <w:autoRedefine/>
     <w:semiHidden/>
     <w:pPr>
       <w:ind w:left="1200"/>
     </w:pPr>
   </w:style>
-  <w:style w:type="paragraph" w:styleId="80">
+  <w:style w:type="paragraph" w:styleId="TOC8">
     <w:name w:val="toc 8"/>
-    <w:basedOn w:val="a"/>
-    <w:next w:val="a"/>
+    <w:basedOn w:val="Normal"/>
+    <w:next w:val="Normal"/>
     <w:autoRedefine/>
     <w:semiHidden/>
     <w:pPr>
       <w:ind w:left="1400"/>
     </w:pPr>
   </w:style>
-  <w:style w:type="paragraph" w:styleId="90">
+  <w:style w:type="paragraph" w:styleId="TOC9">
     <w:name w:val="toc 9"/>
-    <w:basedOn w:val="a"/>
-    <w:next w:val="a"/>
+    <w:basedOn w:val="Normal"/>
+    <w:next w:val="Normal"/>
     <w:autoRedefine/>
     <w:semiHidden/>
     <w:pPr>
       <w:ind w:left="1600"/>
     </w:pPr>
   </w:style>
-  <w:style w:type="paragraph" w:styleId="21">
+  <w:style w:type="paragraph" w:styleId="BodyText2">
     <w:name w:val="Body Text 2"/>
-    <w:basedOn w:val="a"/>
+    <w:basedOn w:val="Normal"/>
     <w:semiHidden/>
     <w:rPr>
       <w:i/>
       <w:color w:val="0000FF"/>
     </w:rPr>
   </w:style>
-  <w:style w:type="paragraph" w:styleId="ae">
+  <w:style w:type="paragraph" w:styleId="BodyTextIndent">
     <w:name w:val="Body Text Indent"/>
-    <w:basedOn w:val="a"/>
+    <w:basedOn w:val="Normal"/>
     <w:semiHidden/>
     <w:pPr>
       <w:ind w:left="720"/>
@@ -3731,7 +3765,7 @@
   </w:style>
   <w:style w:type="paragraph" w:customStyle="1" w:styleId="Body">
     <w:name w:val="Body"/>
-    <w:basedOn w:val="a"/>
+    <w:basedOn w:val="Normal"/>
     <w:pPr>
       <w:widowControl/>
       <w:spacing w:before="120" w:line="240" w:lineRule="auto"/>
@@ -3743,7 +3777,7 @@
   </w:style>
   <w:style w:type="paragraph" w:customStyle="1" w:styleId="Bullet">
     <w:name w:val="Bullet"/>
-    <w:basedOn w:val="a"/>
+    <w:basedOn w:val="Normal"/>
     <w:pPr>
       <w:widowControl/>
       <w:tabs>
@@ -3760,8 +3794,8 @@
   </w:style>
   <w:style w:type="paragraph" w:customStyle="1" w:styleId="InfoBlue">
     <w:name w:val="InfoBlue"/>
-    <w:basedOn w:val="a"/>
-    <w:next w:val="a9"/>
+    <w:basedOn w:val="Normal"/>
+    <w:next w:val="BodyText"/>
     <w:autoRedefine/>
     <w:pPr>
       <w:spacing w:after="120"/>
@@ -3772,27 +3806,27 @@
       <w:color w:val="0000FF"/>
     </w:rPr>
   </w:style>
-  <w:style w:type="character" w:styleId="af">
+  <w:style w:type="character" w:styleId="Hyperlink">
     <w:name w:val="Hyperlink"/>
-    <w:basedOn w:val="a0"/>
+    <w:basedOn w:val="DefaultParagraphFont"/>
     <w:semiHidden/>
     <w:rPr>
       <w:color w:val="0000FF"/>
       <w:u w:val="single"/>
     </w:rPr>
   </w:style>
-  <w:style w:type="character" w:styleId="af0">
+  <w:style w:type="character" w:styleId="FollowedHyperlink">
     <w:name w:val="FollowedHyperlink"/>
-    <w:basedOn w:val="a0"/>
+    <w:basedOn w:val="DefaultParagraphFont"/>
     <w:semiHidden/>
     <w:rPr>
       <w:color w:val="800080"/>
       <w:u w:val="single"/>
     </w:rPr>
   </w:style>
-  <w:style w:type="paragraph" w:styleId="af1">
+  <w:style w:type="paragraph" w:styleId="NormalWeb">
     <w:name w:val="Normal (Web)"/>
-    <w:basedOn w:val="a"/>
+    <w:basedOn w:val="Normal"/>
     <w:semiHidden/>
     <w:pPr>
       <w:widowControl/>
@@ -3803,10 +3837,10 @@
       <w:szCs w:val="24"/>
     </w:rPr>
   </w:style>
-  <w:style w:type="paragraph" w:styleId="af2">
+  <w:style w:type="paragraph" w:styleId="BalloonText">
     <w:name w:val="Balloon Text"/>
-    <w:basedOn w:val="a"/>
-    <w:link w:val="af3"/>
+    <w:basedOn w:val="Normal"/>
+    <w:link w:val="BalloonTextChar"/>
     <w:uiPriority w:val="99"/>
     <w:semiHidden/>
     <w:unhideWhenUsed/>
@@ -3820,10 +3854,10 @@
       <w:szCs w:val="16"/>
     </w:rPr>
   </w:style>
-  <w:style w:type="character" w:customStyle="1" w:styleId="af3">
-    <w:name w:val="Текст выноски Знак"/>
-    <w:basedOn w:val="a0"/>
-    <w:link w:val="af2"/>
+  <w:style w:type="character" w:customStyle="1" w:styleId="BalloonTextChar">
+    <w:name w:val="Balloon Text Char"/>
+    <w:basedOn w:val="DefaultParagraphFont"/>
+    <w:link w:val="BalloonText"/>
     <w:uiPriority w:val="99"/>
     <w:semiHidden/>
     <w:rsid w:val="000F1DBE"/>
@@ -3842,12 +3876,22 @@
       <w:spacing w:after="200" w:line="240" w:lineRule="atLeast"/>
     </w:pPr>
   </w:style>
-  <w:style w:type="character" w:customStyle="1" w:styleId="aa">
-    <w:name w:val="Основной текст Знак"/>
-    <w:basedOn w:val="a0"/>
-    <w:link w:val="a9"/>
+  <w:style w:type="character" w:customStyle="1" w:styleId="BodyTextChar">
+    <w:name w:val="Body Text Char"/>
+    <w:basedOn w:val="DefaultParagraphFont"/>
+    <w:link w:val="BodyText"/>
     <w:semiHidden/>
     <w:rsid w:val="007C74F3"/>
+  </w:style>
+  <w:style w:type="paragraph" w:customStyle="1" w:styleId="TextBody">
+    <w:name w:val="Text Body"/>
+    <w:basedOn w:val="DefaultStyle"/>
+    <w:rsid w:val="00E9080B"/>
+    <w:pPr>
+      <w:keepLines/>
+      <w:spacing w:after="120"/>
+      <w:ind w:left="720"/>
+    </w:pPr>
   </w:style>
 </w:styles>
 </file>
@@ -4003,7 +4047,7 @@
     <w:lsdException w:name="Bibliography" w:uiPriority="37"/>
     <w:lsdException w:name="TOC Heading" w:uiPriority="39" w:qFormat="1"/>
   </w:latentStyles>
-  <w:style w:type="paragraph" w:default="1" w:styleId="a">
+  <w:style w:type="paragraph" w:default="1" w:styleId="Normal">
     <w:name w:val="Normal"/>
     <w:qFormat/>
     <w:pPr>
@@ -4011,10 +4055,10 @@
       <w:spacing w:line="240" w:lineRule="atLeast"/>
     </w:pPr>
   </w:style>
-  <w:style w:type="paragraph" w:styleId="1">
+  <w:style w:type="paragraph" w:styleId="Heading1">
     <w:name w:val="heading 1"/>
-    <w:basedOn w:val="a"/>
-    <w:next w:val="a"/>
+    <w:basedOn w:val="Normal"/>
+    <w:next w:val="Normal"/>
     <w:qFormat/>
     <w:pPr>
       <w:keepNext/>
@@ -4031,10 +4075,10 @@
       <w:sz w:val="24"/>
     </w:rPr>
   </w:style>
-  <w:style w:type="paragraph" w:styleId="2">
+  <w:style w:type="paragraph" w:styleId="Heading2">
     <w:name w:val="heading 2"/>
-    <w:basedOn w:val="1"/>
-    <w:next w:val="a"/>
+    <w:basedOn w:val="Heading1"/>
+    <w:next w:val="Normal"/>
     <w:qFormat/>
     <w:pPr>
       <w:numPr>
@@ -4046,10 +4090,10 @@
       <w:sz w:val="20"/>
     </w:rPr>
   </w:style>
-  <w:style w:type="paragraph" w:styleId="3">
+  <w:style w:type="paragraph" w:styleId="Heading3">
     <w:name w:val="heading 3"/>
-    <w:basedOn w:val="1"/>
-    <w:next w:val="a"/>
+    <w:basedOn w:val="Heading1"/>
+    <w:next w:val="Normal"/>
     <w:qFormat/>
     <w:pPr>
       <w:numPr>
@@ -4063,10 +4107,10 @@
       <w:sz w:val="20"/>
     </w:rPr>
   </w:style>
-  <w:style w:type="paragraph" w:styleId="4">
+  <w:style w:type="paragraph" w:styleId="Heading4">
     <w:name w:val="heading 4"/>
-    <w:basedOn w:val="1"/>
-    <w:next w:val="a"/>
+    <w:basedOn w:val="Heading1"/>
+    <w:next w:val="Normal"/>
     <w:qFormat/>
     <w:pPr>
       <w:numPr>
@@ -4079,10 +4123,10 @@
       <w:sz w:val="20"/>
     </w:rPr>
   </w:style>
-  <w:style w:type="paragraph" w:styleId="5">
+  <w:style w:type="paragraph" w:styleId="Heading5">
     <w:name w:val="heading 5"/>
-    <w:basedOn w:val="a"/>
-    <w:next w:val="a"/>
+    <w:basedOn w:val="Normal"/>
+    <w:next w:val="Normal"/>
     <w:qFormat/>
     <w:pPr>
       <w:numPr>
@@ -4097,10 +4141,10 @@
       <w:sz w:val="22"/>
     </w:rPr>
   </w:style>
-  <w:style w:type="paragraph" w:styleId="6">
+  <w:style w:type="paragraph" w:styleId="Heading6">
     <w:name w:val="heading 6"/>
-    <w:basedOn w:val="a"/>
-    <w:next w:val="a"/>
+    <w:basedOn w:val="Normal"/>
+    <w:next w:val="Normal"/>
     <w:qFormat/>
     <w:pPr>
       <w:numPr>
@@ -4116,10 +4160,10 @@
       <w:sz w:val="22"/>
     </w:rPr>
   </w:style>
-  <w:style w:type="paragraph" w:styleId="7">
+  <w:style w:type="paragraph" w:styleId="Heading7">
     <w:name w:val="heading 7"/>
-    <w:basedOn w:val="a"/>
-    <w:next w:val="a"/>
+    <w:basedOn w:val="Normal"/>
+    <w:next w:val="Normal"/>
     <w:qFormat/>
     <w:pPr>
       <w:numPr>
@@ -4131,10 +4175,10 @@
       <w:outlineLvl w:val="6"/>
     </w:pPr>
   </w:style>
-  <w:style w:type="paragraph" w:styleId="8">
+  <w:style w:type="paragraph" w:styleId="Heading8">
     <w:name w:val="heading 8"/>
-    <w:basedOn w:val="a"/>
-    <w:next w:val="a"/>
+    <w:basedOn w:val="Normal"/>
+    <w:next w:val="Normal"/>
     <w:qFormat/>
     <w:pPr>
       <w:numPr>
@@ -4149,10 +4193,10 @@
       <w:i/>
     </w:rPr>
   </w:style>
-  <w:style w:type="paragraph" w:styleId="9">
+  <w:style w:type="paragraph" w:styleId="Heading9">
     <w:name w:val="heading 9"/>
-    <w:basedOn w:val="a"/>
-    <w:next w:val="a"/>
+    <w:basedOn w:val="Normal"/>
+    <w:next w:val="Normal"/>
     <w:qFormat/>
     <w:pPr>
       <w:numPr>
@@ -4169,13 +4213,13 @@
       <w:sz w:val="18"/>
     </w:rPr>
   </w:style>
-  <w:style w:type="character" w:default="1" w:styleId="a0">
+  <w:style w:type="character" w:default="1" w:styleId="DefaultParagraphFont">
     <w:name w:val="Default Paragraph Font"/>
     <w:uiPriority w:val="1"/>
     <w:semiHidden/>
     <w:unhideWhenUsed/>
   </w:style>
-  <w:style w:type="table" w:default="1" w:styleId="a1">
+  <w:style w:type="table" w:default="1" w:styleId="TableNormal">
     <w:name w:val="Normal Table"/>
     <w:uiPriority w:val="99"/>
     <w:semiHidden/>
@@ -4190,7 +4234,7 @@
       </w:tblCellMar>
     </w:tblPr>
   </w:style>
-  <w:style w:type="numbering" w:default="1" w:styleId="a2">
+  <w:style w:type="numbering" w:default="1" w:styleId="NoList">
     <w:name w:val="No List"/>
     <w:uiPriority w:val="99"/>
     <w:semiHidden/>
@@ -4198,7 +4242,7 @@
   </w:style>
   <w:style w:type="paragraph" w:customStyle="1" w:styleId="Paragraph2">
     <w:name w:val="Paragraph2"/>
-    <w:basedOn w:val="a"/>
+    <w:basedOn w:val="Normal"/>
     <w:pPr>
       <w:spacing w:before="80"/>
       <w:ind w:left="720"/>
@@ -4209,10 +4253,10 @@
       <w:lang w:val="en-AU"/>
     </w:rPr>
   </w:style>
-  <w:style w:type="paragraph" w:styleId="a3">
+  <w:style w:type="paragraph" w:styleId="Title">
     <w:name w:val="Title"/>
-    <w:basedOn w:val="a"/>
-    <w:next w:val="a"/>
+    <w:basedOn w:val="Normal"/>
+    <w:next w:val="Normal"/>
     <w:qFormat/>
     <w:pPr>
       <w:spacing w:line="240" w:lineRule="auto"/>
@@ -4224,9 +4268,9 @@
       <w:sz w:val="36"/>
     </w:rPr>
   </w:style>
-  <w:style w:type="paragraph" w:styleId="a4">
+  <w:style w:type="paragraph" w:styleId="Subtitle">
     <w:name w:val="Subtitle"/>
-    <w:basedOn w:val="a"/>
+    <w:basedOn w:val="Normal"/>
     <w:qFormat/>
     <w:pPr>
       <w:spacing w:after="60"/>
@@ -4239,18 +4283,18 @@
       <w:lang w:val="en-AU"/>
     </w:rPr>
   </w:style>
-  <w:style w:type="paragraph" w:styleId="a5">
+  <w:style w:type="paragraph" w:styleId="NormalIndent">
     <w:name w:val="Normal Indent"/>
-    <w:basedOn w:val="a"/>
+    <w:basedOn w:val="Normal"/>
     <w:semiHidden/>
     <w:pPr>
       <w:ind w:left="900" w:hanging="900"/>
     </w:pPr>
   </w:style>
-  <w:style w:type="paragraph" w:styleId="10">
+  <w:style w:type="paragraph" w:styleId="TOC1">
     <w:name w:val="toc 1"/>
-    <w:basedOn w:val="a"/>
-    <w:next w:val="a"/>
+    <w:basedOn w:val="Normal"/>
+    <w:next w:val="Normal"/>
     <w:uiPriority w:val="39"/>
     <w:pPr>
       <w:tabs>
@@ -4260,10 +4304,10 @@
       <w:ind w:right="720"/>
     </w:pPr>
   </w:style>
-  <w:style w:type="paragraph" w:styleId="20">
+  <w:style w:type="paragraph" w:styleId="TOC2">
     <w:name w:val="toc 2"/>
-    <w:basedOn w:val="a"/>
-    <w:next w:val="a"/>
+    <w:basedOn w:val="Normal"/>
+    <w:next w:val="Normal"/>
     <w:uiPriority w:val="39"/>
     <w:pPr>
       <w:tabs>
@@ -4272,10 +4316,10 @@
       <w:ind w:left="432" w:right="720"/>
     </w:pPr>
   </w:style>
-  <w:style w:type="paragraph" w:styleId="30">
+  <w:style w:type="paragraph" w:styleId="TOC3">
     <w:name w:val="toc 3"/>
-    <w:basedOn w:val="a"/>
-    <w:next w:val="a"/>
+    <w:basedOn w:val="Normal"/>
+    <w:next w:val="Normal"/>
     <w:semiHidden/>
     <w:pPr>
       <w:tabs>
@@ -4285,9 +4329,9 @@
       <w:ind w:left="864"/>
     </w:pPr>
   </w:style>
-  <w:style w:type="paragraph" w:styleId="a6">
+  <w:style w:type="paragraph" w:styleId="Header">
     <w:name w:val="header"/>
-    <w:basedOn w:val="a"/>
+    <w:basedOn w:val="Normal"/>
     <w:semiHidden/>
     <w:pPr>
       <w:tabs>
@@ -4296,9 +4340,9 @@
       </w:tabs>
     </w:pPr>
   </w:style>
-  <w:style w:type="paragraph" w:styleId="a7">
+  <w:style w:type="paragraph" w:styleId="Footer">
     <w:name w:val="footer"/>
-    <w:basedOn w:val="a"/>
+    <w:basedOn w:val="Normal"/>
     <w:semiHidden/>
     <w:pPr>
       <w:tabs>
@@ -4307,21 +4351,21 @@
       </w:tabs>
     </w:pPr>
   </w:style>
-  <w:style w:type="character" w:styleId="a8">
+  <w:style w:type="character" w:styleId="PageNumber">
     <w:name w:val="page number"/>
-    <w:basedOn w:val="a0"/>
+    <w:basedOn w:val="DefaultParagraphFont"/>
     <w:semiHidden/>
   </w:style>
   <w:style w:type="paragraph" w:customStyle="1" w:styleId="Bullet1">
     <w:name w:val="Bullet1"/>
-    <w:basedOn w:val="a"/>
+    <w:basedOn w:val="Normal"/>
     <w:pPr>
       <w:ind w:left="720" w:hanging="432"/>
     </w:pPr>
   </w:style>
   <w:style w:type="paragraph" w:customStyle="1" w:styleId="Bullet2">
     <w:name w:val="Bullet2"/>
-    <w:basedOn w:val="a"/>
+    <w:basedOn w:val="Normal"/>
     <w:pPr>
       <w:ind w:left="1440" w:hanging="360"/>
     </w:pPr>
@@ -4331,16 +4375,16 @@
   </w:style>
   <w:style w:type="paragraph" w:customStyle="1" w:styleId="Tabletext">
     <w:name w:val="Tabletext"/>
-    <w:basedOn w:val="a"/>
+    <w:basedOn w:val="Normal"/>
     <w:pPr>
       <w:keepLines/>
       <w:spacing w:after="120"/>
     </w:pPr>
   </w:style>
-  <w:style w:type="paragraph" w:styleId="a9">
+  <w:style w:type="paragraph" w:styleId="BodyText">
     <w:name w:val="Body Text"/>
-    <w:basedOn w:val="a"/>
-    <w:link w:val="aa"/>
+    <w:basedOn w:val="Normal"/>
+    <w:link w:val="BodyTextChar"/>
     <w:semiHidden/>
     <w:pPr>
       <w:keepLines/>
@@ -4348,9 +4392,9 @@
       <w:ind w:left="720"/>
     </w:pPr>
   </w:style>
-  <w:style w:type="paragraph" w:styleId="ab">
+  <w:style w:type="paragraph" w:styleId="DocumentMap">
     <w:name w:val="Document Map"/>
-    <w:basedOn w:val="a"/>
+    <w:basedOn w:val="Normal"/>
     <w:semiHidden/>
     <w:pPr>
       <w:shd w:val="clear" w:color="auto" w:fill="000080"/>
@@ -4359,18 +4403,18 @@
       <w:rFonts w:ascii="Tahoma" w:hAnsi="Tahoma"/>
     </w:rPr>
   </w:style>
-  <w:style w:type="character" w:styleId="ac">
+  <w:style w:type="character" w:styleId="FootnoteReference">
     <w:name w:val="footnote reference"/>
-    <w:basedOn w:val="a0"/>
+    <w:basedOn w:val="DefaultParagraphFont"/>
     <w:semiHidden/>
     <w:rPr>
       <w:sz w:val="20"/>
       <w:vertAlign w:val="superscript"/>
     </w:rPr>
   </w:style>
-  <w:style w:type="paragraph" w:styleId="ad">
+  <w:style w:type="paragraph" w:styleId="FootnoteText">
     <w:name w:val="footnote text"/>
-    <w:basedOn w:val="a"/>
+    <w:basedOn w:val="Normal"/>
     <w:semiHidden/>
     <w:pPr>
       <w:keepNext/>
@@ -4388,7 +4432,7 @@
   </w:style>
   <w:style w:type="paragraph" w:customStyle="1" w:styleId="MainTitle">
     <w:name w:val="Main Title"/>
-    <w:basedOn w:val="a"/>
+    <w:basedOn w:val="Normal"/>
     <w:pPr>
       <w:spacing w:before="480" w:after="60" w:line="240" w:lineRule="auto"/>
       <w:jc w:val="center"/>
@@ -4402,7 +4446,7 @@
   </w:style>
   <w:style w:type="paragraph" w:customStyle="1" w:styleId="Paragraph1">
     <w:name w:val="Paragraph1"/>
-    <w:basedOn w:val="a"/>
+    <w:basedOn w:val="Normal"/>
     <w:pPr>
       <w:spacing w:before="80" w:line="240" w:lineRule="auto"/>
       <w:jc w:val="both"/>
@@ -4410,7 +4454,7 @@
   </w:style>
   <w:style w:type="paragraph" w:customStyle="1" w:styleId="Paragraph3">
     <w:name w:val="Paragraph3"/>
-    <w:basedOn w:val="a"/>
+    <w:basedOn w:val="Normal"/>
     <w:pPr>
       <w:spacing w:before="80" w:line="240" w:lineRule="auto"/>
       <w:ind w:left="1530"/>
@@ -4419,85 +4463,85 @@
   </w:style>
   <w:style w:type="paragraph" w:customStyle="1" w:styleId="Paragraph4">
     <w:name w:val="Paragraph4"/>
-    <w:basedOn w:val="a"/>
+    <w:basedOn w:val="Normal"/>
     <w:pPr>
       <w:spacing w:before="80" w:line="240" w:lineRule="auto"/>
       <w:ind w:left="2250"/>
       <w:jc w:val="both"/>
     </w:pPr>
   </w:style>
-  <w:style w:type="paragraph" w:styleId="40">
+  <w:style w:type="paragraph" w:styleId="TOC4">
     <w:name w:val="toc 4"/>
-    <w:basedOn w:val="a"/>
-    <w:next w:val="a"/>
+    <w:basedOn w:val="Normal"/>
+    <w:next w:val="Normal"/>
     <w:autoRedefine/>
     <w:semiHidden/>
     <w:pPr>
       <w:ind w:left="600"/>
     </w:pPr>
   </w:style>
-  <w:style w:type="paragraph" w:styleId="50">
+  <w:style w:type="paragraph" w:styleId="TOC5">
     <w:name w:val="toc 5"/>
-    <w:basedOn w:val="a"/>
-    <w:next w:val="a"/>
+    <w:basedOn w:val="Normal"/>
+    <w:next w:val="Normal"/>
     <w:autoRedefine/>
     <w:semiHidden/>
     <w:pPr>
       <w:ind w:left="800"/>
     </w:pPr>
   </w:style>
-  <w:style w:type="paragraph" w:styleId="60">
+  <w:style w:type="paragraph" w:styleId="TOC6">
     <w:name w:val="toc 6"/>
-    <w:basedOn w:val="a"/>
-    <w:next w:val="a"/>
+    <w:basedOn w:val="Normal"/>
+    <w:next w:val="Normal"/>
     <w:autoRedefine/>
     <w:semiHidden/>
     <w:pPr>
       <w:ind w:left="1000"/>
     </w:pPr>
   </w:style>
-  <w:style w:type="paragraph" w:styleId="70">
+  <w:style w:type="paragraph" w:styleId="TOC7">
     <w:name w:val="toc 7"/>
-    <w:basedOn w:val="a"/>
-    <w:next w:val="a"/>
+    <w:basedOn w:val="Normal"/>
+    <w:next w:val="Normal"/>
     <w:autoRedefine/>
     <w:semiHidden/>
     <w:pPr>
       <w:ind w:left="1200"/>
     </w:pPr>
   </w:style>
-  <w:style w:type="paragraph" w:styleId="80">
+  <w:style w:type="paragraph" w:styleId="TOC8">
     <w:name w:val="toc 8"/>
-    <w:basedOn w:val="a"/>
-    <w:next w:val="a"/>
+    <w:basedOn w:val="Normal"/>
+    <w:next w:val="Normal"/>
     <w:autoRedefine/>
     <w:semiHidden/>
     <w:pPr>
       <w:ind w:left="1400"/>
     </w:pPr>
   </w:style>
-  <w:style w:type="paragraph" w:styleId="90">
+  <w:style w:type="paragraph" w:styleId="TOC9">
     <w:name w:val="toc 9"/>
-    <w:basedOn w:val="a"/>
-    <w:next w:val="a"/>
+    <w:basedOn w:val="Normal"/>
+    <w:next w:val="Normal"/>
     <w:autoRedefine/>
     <w:semiHidden/>
     <w:pPr>
       <w:ind w:left="1600"/>
     </w:pPr>
   </w:style>
-  <w:style w:type="paragraph" w:styleId="21">
+  <w:style w:type="paragraph" w:styleId="BodyText2">
     <w:name w:val="Body Text 2"/>
-    <w:basedOn w:val="a"/>
+    <w:basedOn w:val="Normal"/>
     <w:semiHidden/>
     <w:rPr>
       <w:i/>
       <w:color w:val="0000FF"/>
     </w:rPr>
   </w:style>
-  <w:style w:type="paragraph" w:styleId="ae">
+  <w:style w:type="paragraph" w:styleId="BodyTextIndent">
     <w:name w:val="Body Text Indent"/>
-    <w:basedOn w:val="a"/>
+    <w:basedOn w:val="Normal"/>
     <w:semiHidden/>
     <w:pPr>
       <w:ind w:left="720"/>
@@ -4510,7 +4554,7 @@
   </w:style>
   <w:style w:type="paragraph" w:customStyle="1" w:styleId="Body">
     <w:name w:val="Body"/>
-    <w:basedOn w:val="a"/>
+    <w:basedOn w:val="Normal"/>
     <w:pPr>
       <w:widowControl/>
       <w:spacing w:before="120" w:line="240" w:lineRule="auto"/>
@@ -4522,7 +4566,7 @@
   </w:style>
   <w:style w:type="paragraph" w:customStyle="1" w:styleId="Bullet">
     <w:name w:val="Bullet"/>
-    <w:basedOn w:val="a"/>
+    <w:basedOn w:val="Normal"/>
     <w:pPr>
       <w:widowControl/>
       <w:tabs>
@@ -4539,8 +4583,8 @@
   </w:style>
   <w:style w:type="paragraph" w:customStyle="1" w:styleId="InfoBlue">
     <w:name w:val="InfoBlue"/>
-    <w:basedOn w:val="a"/>
-    <w:next w:val="a9"/>
+    <w:basedOn w:val="Normal"/>
+    <w:next w:val="BodyText"/>
     <w:autoRedefine/>
     <w:pPr>
       <w:spacing w:after="120"/>
@@ -4551,27 +4595,27 @@
       <w:color w:val="0000FF"/>
     </w:rPr>
   </w:style>
-  <w:style w:type="character" w:styleId="af">
+  <w:style w:type="character" w:styleId="Hyperlink">
     <w:name w:val="Hyperlink"/>
-    <w:basedOn w:val="a0"/>
+    <w:basedOn w:val="DefaultParagraphFont"/>
     <w:semiHidden/>
     <w:rPr>
       <w:color w:val="0000FF"/>
       <w:u w:val="single"/>
     </w:rPr>
   </w:style>
-  <w:style w:type="character" w:styleId="af0">
+  <w:style w:type="character" w:styleId="FollowedHyperlink">
     <w:name w:val="FollowedHyperlink"/>
-    <w:basedOn w:val="a0"/>
+    <w:basedOn w:val="DefaultParagraphFont"/>
     <w:semiHidden/>
     <w:rPr>
       <w:color w:val="800080"/>
       <w:u w:val="single"/>
     </w:rPr>
   </w:style>
-  <w:style w:type="paragraph" w:styleId="af1">
+  <w:style w:type="paragraph" w:styleId="NormalWeb">
     <w:name w:val="Normal (Web)"/>
-    <w:basedOn w:val="a"/>
+    <w:basedOn w:val="Normal"/>
     <w:semiHidden/>
     <w:pPr>
       <w:widowControl/>
@@ -4582,10 +4626,10 @@
       <w:szCs w:val="24"/>
     </w:rPr>
   </w:style>
-  <w:style w:type="paragraph" w:styleId="af2">
+  <w:style w:type="paragraph" w:styleId="BalloonText">
     <w:name w:val="Balloon Text"/>
-    <w:basedOn w:val="a"/>
-    <w:link w:val="af3"/>
+    <w:basedOn w:val="Normal"/>
+    <w:link w:val="BalloonTextChar"/>
     <w:uiPriority w:val="99"/>
     <w:semiHidden/>
     <w:unhideWhenUsed/>
@@ -4599,10 +4643,10 @@
       <w:szCs w:val="16"/>
     </w:rPr>
   </w:style>
-  <w:style w:type="character" w:customStyle="1" w:styleId="af3">
-    <w:name w:val="Текст выноски Знак"/>
-    <w:basedOn w:val="a0"/>
-    <w:link w:val="af2"/>
+  <w:style w:type="character" w:customStyle="1" w:styleId="BalloonTextChar">
+    <w:name w:val="Balloon Text Char"/>
+    <w:basedOn w:val="DefaultParagraphFont"/>
+    <w:link w:val="BalloonText"/>
     <w:uiPriority w:val="99"/>
     <w:semiHidden/>
     <w:rsid w:val="000F1DBE"/>
@@ -4621,12 +4665,22 @@
       <w:spacing w:after="200" w:line="240" w:lineRule="atLeast"/>
     </w:pPr>
   </w:style>
-  <w:style w:type="character" w:customStyle="1" w:styleId="aa">
-    <w:name w:val="Основной текст Знак"/>
-    <w:basedOn w:val="a0"/>
-    <w:link w:val="a9"/>
+  <w:style w:type="character" w:customStyle="1" w:styleId="BodyTextChar">
+    <w:name w:val="Body Text Char"/>
+    <w:basedOn w:val="DefaultParagraphFont"/>
+    <w:link w:val="BodyText"/>
     <w:semiHidden/>
     <w:rsid w:val="007C74F3"/>
+  </w:style>
+  <w:style w:type="paragraph" w:customStyle="1" w:styleId="TextBody">
+    <w:name w:val="Text Body"/>
+    <w:basedOn w:val="DefaultStyle"/>
+    <w:rsid w:val="00E9080B"/>
+    <w:pPr>
+      <w:keepLines/>
+      <w:spacing w:after="120"/>
+      <w:ind w:left="720"/>
+    </w:pPr>
   </w:style>
 </w:styles>
 </file>

</xml_diff>